<commit_message>
Datafiles and testspec adapted
</commit_message>
<xml_diff>
--- a/AppTemplate/Doku/Testspezifikation.docx
+++ b/AppTemplate/Doku/Testspezifikation.docx
@@ -2,97 +2,31 @@
 <file path=word/document.xml><?xml version="1.0" encoding="utf-8"?>
 <w:document xmlns:ve="http://schemas.openxmlformats.org/markup-compatibility/2006" xmlns:o="urn:schemas-microsoft-com:office:office" xmlns:r="http://schemas.openxmlformats.org/officeDocument/2006/relationships" xmlns:m="http://schemas.openxmlformats.org/officeDocument/2006/math" xmlns:v="urn:schemas-microsoft-com:vml" xmlns:wp="http://schemas.openxmlformats.org/drawingml/2006/wordprocessingDrawing" xmlns:w10="urn:schemas-microsoft-com:office:word" xmlns:w="http://schemas.openxmlformats.org/wordprocessingml/2006/main" xmlns:wne="http://schemas.microsoft.com/office/word/2006/wordml">
   <w:body>
+    <w:p/>
     <w:p>
-      <w:pPr>
-        <w:pStyle w:val="Listenabsatz"/>
-        <w:spacing w:after="0"/>
-        <w:rPr>
-          <w:b/>
-        </w:rPr>
-      </w:pPr>
+      <w:r>
+        <w:t xml:space="preserve">Zuordnung der </w:t>
+      </w:r>
       <w:proofErr w:type="spellStart"/>
       <w:r>
-        <w:rPr>
-          <w:b/>
-        </w:rPr>
-        <w:t>Bugfix</w:t>
+        <w:t>Timer</w:t>
       </w:r>
       <w:proofErr w:type="spellEnd"/>
       <w:r>
-        <w:rPr>
-          <w:b/>
-        </w:rPr>
-        <w:t xml:space="preserve"> Tests mit </w:t>
-      </w:r>
-      <w:proofErr w:type="spellStart"/>
-      <w:r>
-        <w:rPr>
-          <w:b/>
-        </w:rPr>
-        <w:t>debug</w:t>
-      </w:r>
-      <w:proofErr w:type="spellEnd"/>
-      <w:r>
-        <w:rPr>
-          <w:b/>
-        </w:rPr>
-        <w:t xml:space="preserve"> </w:t>
-      </w:r>
-      <w:proofErr w:type="spellStart"/>
-      <w:r>
-        <w:rPr>
-          <w:b/>
-        </w:rPr>
-        <w:t>pri</w:t>
-      </w:r>
-      <w:r>
-        <w:rPr>
-          <w:b/>
-        </w:rPr>
-        <w:t>nts</w:t>
-      </w:r>
-      <w:proofErr w:type="spellEnd"/>
-      <w:r>
-        <w:rPr>
-          <w:b/>
-        </w:rPr>
-        <w:t xml:space="preserve"> zur Eingrenzung</w:t>
-      </w:r>
-      <w:r>
-        <w:rPr>
-          <w:b/>
-        </w:rPr>
-        <w:t xml:space="preserve"> folgendes Fehlers:</w:t>
+        <w:t xml:space="preserve"> zur Anzeige</w:t>
       </w:r>
     </w:p>
     <w:p>
-      <w:pPr>
-        <w:pStyle w:val="Listenabsatz"/>
-        <w:spacing w:after="0"/>
-        <w:rPr>
-          <w:b/>
-        </w:rPr>
-      </w:pPr>
-    </w:p>
-    <w:p>
-      <w:pPr>
-        <w:pStyle w:val="Listenabsatz"/>
-        <w:spacing w:after="0"/>
-        <w:rPr>
-          <w:b/>
-        </w:rPr>
-      </w:pPr>
       <w:r>
         <w:rPr>
-          <w:b/>
           <w:noProof/>
           <w:lang w:eastAsia="de-DE"/>
         </w:rPr>
         <w:drawing>
           <wp:inline distT="0" distB="0" distL="0" distR="0">
-            <wp:extent cx="5728335" cy="1443355"/>
+            <wp:extent cx="5728335" cy="2727960"/>
             <wp:effectExtent l="19050" t="0" r="5715" b="0"/>
-            <wp:docPr id="6" name="Bild 1"/>
+            <wp:docPr id="1" name="Bild 1"/>
             <wp:cNvGraphicFramePr>
               <a:graphicFrameLocks xmlns:a="http://schemas.openxmlformats.org/drawingml/2006/main" noChangeAspect="1"/>
             </wp:cNvGraphicFramePr>
@@ -115,7 +49,7 @@
                   <pic:spPr bwMode="auto">
                     <a:xfrm>
                       <a:off x="0" y="0"/>
-                      <a:ext cx="5728335" cy="1443355"/>
+                      <a:ext cx="5728335" cy="2727960"/>
                     </a:xfrm>
                     <a:prstGeom prst="rect">
                       <a:avLst/>
@@ -136,48 +70,37 @@
       </w:r>
     </w:p>
     <w:p>
-      <w:pPr>
-        <w:pStyle w:val="Listenabsatz"/>
-        <w:spacing w:after="0"/>
-        <w:rPr>
-          <w:b/>
-        </w:rPr>
-      </w:pPr>
-    </w:p>
-    <w:p>
-      <w:pPr>
-        <w:pStyle w:val="Listenabsatz"/>
-        <w:spacing w:after="0"/>
-        <w:rPr>
-          <w:b/>
-        </w:rPr>
-      </w:pPr>
       <w:r>
-        <w:rPr>
-          <w:b/>
-        </w:rPr>
-        <w:t>In der Konsole wird folgendes ausgegeben:</w:t>
+        <w:t xml:space="preserve">Schalter werden über die </w:t>
+      </w:r>
+      <w:proofErr w:type="spellStart"/>
+      <w:r>
+        <w:t>Scrlib</w:t>
+      </w:r>
+      <w:proofErr w:type="spellEnd"/>
+      <w:r>
+        <w:t xml:space="preserve"> </w:t>
+      </w:r>
+      <w:proofErr w:type="spellStart"/>
+      <w:r>
+        <w:t>Konfigseite</w:t>
+      </w:r>
+      <w:proofErr w:type="spellEnd"/>
+      <w:r>
+        <w:t xml:space="preserve"> bei Auswahl des Fensterlabels zugeordnet</w:t>
       </w:r>
     </w:p>
     <w:p>
-      <w:pPr>
-        <w:pStyle w:val="Listenabsatz"/>
-        <w:spacing w:after="0"/>
-        <w:rPr>
-          <w:b/>
-        </w:rPr>
-      </w:pPr>
       <w:r>
         <w:rPr>
-          <w:b/>
           <w:noProof/>
           <w:lang w:eastAsia="de-DE"/>
         </w:rPr>
         <w:drawing>
           <wp:inline distT="0" distB="0" distL="0" distR="0">
-            <wp:extent cx="3310255" cy="687705"/>
-            <wp:effectExtent l="19050" t="0" r="4445" b="0"/>
-            <wp:docPr id="7" name="Bild 2"/>
+            <wp:extent cx="2811145" cy="2070735"/>
+            <wp:effectExtent l="19050" t="0" r="8255" b="0"/>
+            <wp:docPr id="2" name="Bild 2"/>
             <wp:cNvGraphicFramePr>
               <a:graphicFrameLocks xmlns:a="http://schemas.openxmlformats.org/drawingml/2006/main" noChangeAspect="1"/>
             </wp:cNvGraphicFramePr>
@@ -200,7 +123,7 @@
                   <pic:spPr bwMode="auto">
                     <a:xfrm>
                       <a:off x="0" y="0"/>
-                      <a:ext cx="3310255" cy="687705"/>
+                      <a:ext cx="2811145" cy="2070735"/>
                     </a:xfrm>
                     <a:prstGeom prst="rect">
                       <a:avLst/>
@@ -219,18 +142,6 @@
           </wp:inline>
         </w:drawing>
       </w:r>
-    </w:p>
-    <w:p>
-      <w:pPr>
-        <w:pStyle w:val="Listenabsatz"/>
-        <w:spacing w:after="0"/>
-      </w:pPr>
-    </w:p>
-    <w:p>
-      <w:pPr>
-        <w:pStyle w:val="Listenabsatz"/>
-        <w:spacing w:after="0"/>
-      </w:pPr>
     </w:p>
     <w:sectPr>
       <w:pgSz w:w="11906" w:h="16838"/>

</xml_diff>